<commit_message>
vm disk deletion check
</commit_message>
<xml_diff>
--- a/etc/doc/memo.docx
+++ b/etc/doc/memo.docx
@@ -57,61 +57,7 @@
         <w:rPr>
           <w:rFonts w:hint="eastAsia"/>
         </w:rPr>
-        <w:t>account migration</w:t>
-      </w:r>
-    </w:p>
-    <w:p>
-      <w:pPr>
-        <w:pStyle w:val="a3"/>
-        <w:numPr>
-          <w:ilvl w:val="1"/>
-          <w:numId w:val="3"/>
-        </w:numPr>
-        <w:ind w:leftChars="0"/>
-      </w:pPr>
-      <w:r>
-        <w:rPr>
-          <w:rFonts w:hint="eastAsia"/>
-        </w:rPr>
-        <w:t xml:space="preserve">log </w:t>
-      </w:r>
-    </w:p>
-    <w:p>
-      <w:pPr>
-        <w:pStyle w:val="a3"/>
-        <w:numPr>
-          <w:ilvl w:val="1"/>
-          <w:numId w:val="3"/>
-        </w:numPr>
-        <w:ind w:leftChars="0"/>
-      </w:pPr>
-      <w:r>
-        <w:rPr>
-          <w:rFonts w:hint="eastAsia"/>
-        </w:rPr>
-        <w:t>테스트</w:t>
-      </w:r>
-    </w:p>
-    <w:p>
-      <w:pPr>
-        <w:pStyle w:val="a3"/>
-        <w:numPr>
-          <w:ilvl w:val="1"/>
-          <w:numId w:val="3"/>
-        </w:numPr>
-        <w:ind w:leftChars="0"/>
-      </w:pPr>
-      <w:r>
-        <w:rPr>
-          <w:rFonts w:hint="eastAsia"/>
-        </w:rPr>
-        <w:t>rollback</w:t>
-      </w:r>
-      <w:r>
-        <w:rPr>
-          <w:rFonts w:hint="eastAsia"/>
-        </w:rPr>
-        <w:t xml:space="preserve"> 로직 고도화 </w:t>
+        <w:t>소스 검토</w:t>
       </w:r>
       <w:bookmarkStart w:id="0" w:name="_GoBack"/>
       <w:bookmarkEnd w:id="0"/>
@@ -120,6 +66,54 @@
       <w:pPr>
         <w:pStyle w:val="a3"/>
         <w:numPr>
+          <w:ilvl w:val="2"/>
+          <w:numId w:val="3"/>
+        </w:numPr>
+        <w:ind w:leftChars="0"/>
+      </w:pPr>
+      <w:r>
+        <w:rPr>
+          <w:rFonts w:hint="eastAsia"/>
+        </w:rPr>
+        <w:t>flow 정리</w:t>
+      </w:r>
+    </w:p>
+    <w:p>
+      <w:pPr>
+        <w:pStyle w:val="a3"/>
+        <w:numPr>
+          <w:ilvl w:val="2"/>
+          <w:numId w:val="3"/>
+        </w:numPr>
+        <w:ind w:leftChars="0"/>
+      </w:pPr>
+      <w:r>
+        <w:rPr>
+          <w:rFonts w:hint="eastAsia"/>
+        </w:rPr>
+        <w:t>comment</w:t>
+      </w:r>
+    </w:p>
+    <w:p>
+      <w:pPr>
+        <w:pStyle w:val="a3"/>
+        <w:numPr>
+          <w:ilvl w:val="2"/>
+          <w:numId w:val="3"/>
+        </w:numPr>
+        <w:ind w:leftChars="0"/>
+      </w:pPr>
+      <w:r>
+        <w:rPr>
+          <w:rFonts w:hint="eastAsia"/>
+        </w:rPr>
+        <w:t xml:space="preserve">rollback  </w:t>
+      </w:r>
+    </w:p>
+    <w:p>
+      <w:pPr>
+        <w:pStyle w:val="a3"/>
+        <w:numPr>
           <w:ilvl w:val="1"/>
           <w:numId w:val="3"/>
         </w:numPr>
@@ -129,6 +123,76 @@
         <w:rPr>
           <w:rFonts w:hint="eastAsia"/>
         </w:rPr>
+        <w:t>account migration</w:t>
+      </w:r>
+    </w:p>
+    <w:p>
+      <w:pPr>
+        <w:pStyle w:val="a3"/>
+        <w:numPr>
+          <w:ilvl w:val="1"/>
+          <w:numId w:val="3"/>
+        </w:numPr>
+        <w:ind w:leftChars="0"/>
+      </w:pPr>
+      <w:r>
+        <w:rPr>
+          <w:rFonts w:hint="eastAsia"/>
+        </w:rPr>
+        <w:t>테스트</w:t>
+      </w:r>
+    </w:p>
+    <w:p>
+      <w:pPr>
+        <w:pStyle w:val="a3"/>
+        <w:numPr>
+          <w:ilvl w:val="2"/>
+          <w:numId w:val="3"/>
+        </w:numPr>
+        <w:ind w:leftChars="0"/>
+      </w:pPr>
+      <w:r>
+        <w:rPr>
+          <w:rFonts w:hint="eastAsia"/>
+        </w:rPr>
+        <w:t>멀티 스레드로 오래 돌려보기</w:t>
+      </w:r>
+    </w:p>
+    <w:p>
+      <w:pPr>
+        <w:pStyle w:val="a3"/>
+        <w:numPr>
+          <w:ilvl w:val="2"/>
+          <w:numId w:val="3"/>
+        </w:numPr>
+        <w:ind w:leftChars="0"/>
+      </w:pPr>
+      <w:r>
+        <w:rPr>
+          <w:rFonts w:hint="eastAsia"/>
+        </w:rPr>
+        <w:t>싱글 스레드로 오래 돌려보기</w:t>
+      </w:r>
+    </w:p>
+    <w:p>
+      <w:pPr>
+        <w:pStyle w:val="a3"/>
+        <w:ind w:leftChars="0" w:left="1200"/>
+      </w:pPr>
+    </w:p>
+    <w:p>
+      <w:pPr>
+        <w:pStyle w:val="a3"/>
+        <w:numPr>
+          <w:ilvl w:val="1"/>
+          <w:numId w:val="3"/>
+        </w:numPr>
+        <w:ind w:leftChars="0"/>
+      </w:pPr>
+      <w:r>
+        <w:rPr>
+          <w:rFonts w:hint="eastAsia"/>
+        </w:rPr>
         <w:t>잉여 자원 삭제 알고리즘</w:t>
       </w:r>
     </w:p>
@@ -242,7 +306,58 @@
         <w:rPr>
           <w:rFonts w:hint="eastAsia"/>
         </w:rPr>
-        <w:t>input, output 수정</w:t>
+        <w:t>토큰 생성 메소드</w:t>
+      </w:r>
+    </w:p>
+    <w:p>
+      <w:pPr>
+        <w:pStyle w:val="a3"/>
+        <w:numPr>
+          <w:ilvl w:val="1"/>
+          <w:numId w:val="3"/>
+        </w:numPr>
+        <w:ind w:leftChars="0"/>
+      </w:pPr>
+      <w:r>
+        <w:rPr>
+          <w:rFonts w:hint="eastAsia"/>
+        </w:rPr>
+        <w:t xml:space="preserve">tier </w:t>
+      </w:r>
+      <w:r>
+        <w:t>creation, deletion</w:t>
+      </w:r>
+    </w:p>
+    <w:p>
+      <w:pPr>
+        <w:pStyle w:val="a3"/>
+        <w:numPr>
+          <w:ilvl w:val="1"/>
+          <w:numId w:val="3"/>
+        </w:numPr>
+        <w:ind w:leftChars="0"/>
+      </w:pPr>
+      <w:r>
+        <w:rPr>
+          <w:rFonts w:hint="eastAsia"/>
+        </w:rPr>
+        <w:t>CONF 파일 상대경로로 읽기</w:t>
+      </w:r>
+    </w:p>
+    <w:p>
+      <w:pPr>
+        <w:pStyle w:val="a3"/>
+        <w:numPr>
+          <w:ilvl w:val="1"/>
+          <w:numId w:val="3"/>
+        </w:numPr>
+        <w:ind w:leftChars="0"/>
+      </w:pPr>
+      <w:r>
+        <w:rPr>
+          <w:rFonts w:hint="eastAsia"/>
+        </w:rPr>
+        <w:t>소스 정리</w:t>
       </w:r>
     </w:p>
     <w:p>
@@ -258,7 +373,23 @@
         <w:rPr>
           <w:rFonts w:hint="eastAsia"/>
         </w:rPr>
-        <w:t>연속 메소드 활용</w:t>
+        <w:t>불필요한 부분 제거</w:t>
+      </w:r>
+    </w:p>
+    <w:p>
+      <w:pPr>
+        <w:pStyle w:val="a3"/>
+        <w:numPr>
+          <w:ilvl w:val="2"/>
+          <w:numId w:val="3"/>
+        </w:numPr>
+        <w:ind w:leftChars="0"/>
+      </w:pPr>
+      <w:r>
+        <w:rPr>
+          <w:rFonts w:hint="eastAsia"/>
+        </w:rPr>
+        <w:t>주석 달기</w:t>
       </w:r>
     </w:p>
     <w:p>
@@ -270,118 +401,6 @@
         </w:numPr>
         <w:ind w:leftChars="0"/>
       </w:pPr>
-      <w:r>
-        <w:rPr>
-          <w:rFonts w:hint="eastAsia"/>
-        </w:rPr>
-        <w:t>토큰 생성 메소드</w:t>
-      </w:r>
-    </w:p>
-    <w:p>
-      <w:pPr>
-        <w:pStyle w:val="a3"/>
-        <w:numPr>
-          <w:ilvl w:val="1"/>
-          <w:numId w:val="3"/>
-        </w:numPr>
-        <w:ind w:leftChars="0"/>
-      </w:pPr>
-      <w:r>
-        <w:rPr>
-          <w:rFonts w:hint="eastAsia"/>
-        </w:rPr>
-        <w:t xml:space="preserve">tier </w:t>
-      </w:r>
-      <w:r>
-        <w:t>creation, deletion</w:t>
-      </w:r>
-    </w:p>
-    <w:p>
-      <w:pPr>
-        <w:pStyle w:val="a3"/>
-        <w:numPr>
-          <w:ilvl w:val="1"/>
-          <w:numId w:val="3"/>
-        </w:numPr>
-        <w:ind w:leftChars="0"/>
-      </w:pPr>
-      <w:r>
-        <w:rPr>
-          <w:rFonts w:hint="eastAsia"/>
-        </w:rPr>
-        <w:t>CONF 파일 상대경로로 읽기</w:t>
-      </w:r>
-    </w:p>
-    <w:p>
-      <w:pPr>
-        <w:pStyle w:val="a3"/>
-        <w:numPr>
-          <w:ilvl w:val="1"/>
-          <w:numId w:val="3"/>
-        </w:numPr>
-        <w:ind w:leftChars="0"/>
-      </w:pPr>
-      <w:r>
-        <w:t>retry</w:t>
-      </w:r>
-    </w:p>
-    <w:p>
-      <w:pPr>
-        <w:pStyle w:val="a3"/>
-        <w:numPr>
-          <w:ilvl w:val="1"/>
-          <w:numId w:val="3"/>
-        </w:numPr>
-        <w:ind w:leftChars="0"/>
-      </w:pPr>
-      <w:r>
-        <w:rPr>
-          <w:rFonts w:hint="eastAsia"/>
-        </w:rPr>
-        <w:t>소스 정리</w:t>
-      </w:r>
-    </w:p>
-    <w:p>
-      <w:pPr>
-        <w:pStyle w:val="a3"/>
-        <w:numPr>
-          <w:ilvl w:val="2"/>
-          <w:numId w:val="3"/>
-        </w:numPr>
-        <w:ind w:leftChars="0"/>
-      </w:pPr>
-      <w:r>
-        <w:rPr>
-          <w:rFonts w:hint="eastAsia"/>
-        </w:rPr>
-        <w:t>불필요한 부분 제거</w:t>
-      </w:r>
-    </w:p>
-    <w:p>
-      <w:pPr>
-        <w:pStyle w:val="a3"/>
-        <w:numPr>
-          <w:ilvl w:val="2"/>
-          <w:numId w:val="3"/>
-        </w:numPr>
-        <w:ind w:leftChars="0"/>
-      </w:pPr>
-      <w:r>
-        <w:rPr>
-          <w:rFonts w:hint="eastAsia"/>
-        </w:rPr>
-        <w:t>주석 달기</w:t>
-      </w:r>
-    </w:p>
-    <w:p>
-      <w:pPr>
-        <w:pStyle w:val="a3"/>
-        <w:numPr>
-          <w:ilvl w:val="1"/>
-          <w:numId w:val="3"/>
-        </w:numPr>
-        <w:ind w:leftChars="0"/>
-      </w:pPr>
     </w:p>
     <w:p>
       <w:pPr>
@@ -403,6 +422,7 @@
         <w:rPr>
           <w:rFonts w:hint="eastAsia"/>
         </w:rPr>
+        <w:lastRenderedPageBreak/>
         <w:t>memo</w:t>
       </w:r>
     </w:p>

</xml_diff>